<commit_message>
je sais plus du tout
</commit_message>
<xml_diff>
--- a/documents/Cahier des charges application web Open Innovation.docx
+++ b/documents/Cahier des charges application web Open Innovation.docx
@@ -306,8 +306,6 @@
       <w:r>
         <w:t>s et les groupes (ajout, suppression, édition).</w:t>
       </w:r>
-      <w:bookmarkStart w:id="0" w:name="_GoBack"/>
-      <w:bookmarkEnd w:id="0"/>
     </w:p>
     <w:p>
       <w:pPr>
@@ -321,8 +319,17 @@
       <w:r>
         <w:t>Outils de suivi (lister les étudiants sans groupe avec mail, nombre de projets …).</w:t>
       </w:r>
+      <w:bookmarkStart w:id="0" w:name="_GoBack"/>
+      <w:bookmarkEnd w:id="0"/>
       <w:r>
         <w:tab/>
+      </w:r>
+      <w:r>
+        <w:rPr>
+          <w:rFonts w:cstheme="minorHAnsi"/>
+          <w:color w:val="00B050"/>
+        </w:rPr>
+        <w:t>√</w:t>
       </w:r>
     </w:p>
     <w:p>

</xml_diff>